<commit_message>
lab3 full + some corrections in lab2
</commit_message>
<xml_diff>
--- a/ИТЗ/Лабы/ИТЗ ЛР 2.docx
+++ b/ИТЗ/Лабы/ИТЗ ЛР 2.docx
@@ -240,6 +240,18 @@
         </w:rPr>
         <w:t xml:space="preserve"> работе</w:t>
       </w:r>
+      <w:r>
+        <w:rPr>
+          <w:rFonts w:eastAsia="Times New Roman" w:cs="Times New Roman"/>
+          <w:b/>
+          <w:color w:val="000000"/>
+          <w:szCs w:val="28"/>
+          <w:lang w:eastAsia="ru-RU"/>
+        </w:rPr>
+        <w:t xml:space="preserve"> №2</w:t>
+      </w:r>
+      <w:bookmarkStart w:id="0" w:name="_GoBack"/>
+      <w:bookmarkEnd w:id="0"/>
     </w:p>
     <w:p>
       <w:pPr>
@@ -1566,13 +1578,7 @@
         <w:ind w:firstLine="708"/>
       </w:pPr>
       <w:r>
-        <w:t>Определить параметры объектовых извещателей в большей степени влияющих на вероятность обнаружения злоумышленников, проникающих на объекты</w:t>
-      </w:r>
-      <w:r>
-        <w:t xml:space="preserve"> </w:t>
-      </w:r>
-      <w:r>
-        <w:t>информатизации.</w:t>
+        <w:t>Определить параметры объектовых извещателей в большей степени влияющих на вероятность обнаружения злоумышленников, проникающих на объекты информатизации.</w:t>
       </w:r>
     </w:p>
     <w:p>
@@ -1795,8 +1801,6 @@
           <w:b/>
         </w:rPr>
       </w:pPr>
-      <w:bookmarkStart w:id="0" w:name="_GoBack"/>
-      <w:bookmarkEnd w:id="0"/>
       <w:r>
         <w:rPr>
           <w:b/>
@@ -3224,19 +3228,7 @@
         <w:t>Безадресные охранные извещатели</w:t>
       </w:r>
       <w:r>
-        <w:t xml:space="preserve"> </w:t>
-      </w:r>
-      <w:r>
-        <w:t>–</w:t>
-      </w:r>
-      <w:r>
-        <w:t xml:space="preserve"> используются</w:t>
-      </w:r>
-      <w:r>
-        <w:t xml:space="preserve"> </w:t>
-      </w:r>
-      <w:r>
-        <w:t>для охраны помещений без постоянного нахождения людей, подвалы, технические этажи и т.д. Для малых объектов актуально и экономически выгодно использовать неадресные охранные извещатели.</w:t>
+        <w:t xml:space="preserve"> – используются для охраны помещений без постоянного нахождения людей, подвалы, технические этажи и т.д. Для малых объектов актуально и экономически выгодно использовать неадресные охранные извещатели.</w:t>
       </w:r>
     </w:p>
     <w:p>
@@ -3251,19 +3243,7 @@
         <w:t>Адресные охранные извещатели</w:t>
       </w:r>
       <w:r>
-        <w:t xml:space="preserve"> </w:t>
-      </w:r>
-      <w:r>
-        <w:t>–</w:t>
-      </w:r>
-      <w:r>
-        <w:t xml:space="preserve"> используют</w:t>
-      </w:r>
-      <w:r>
-        <w:t xml:space="preserve"> </w:t>
-      </w:r>
-      <w:r>
-        <w:t xml:space="preserve">для средних и крупных объектов. Их преимуществом является информативность, надежность, уменьшение затрат на кабели. </w:t>
+        <w:t xml:space="preserve"> – используют для средних и крупных объектов. Их преимуществом является информативность, надежность, уменьшение затрат на кабели. </w:t>
       </w:r>
     </w:p>
     <w:p>
@@ -7416,7 +7396,7 @@
     <w:lsdException w:name="Table Web 2" w:semiHidden="1" w:unhideWhenUsed="1"/>
     <w:lsdException w:name="Table Web 3" w:semiHidden="1" w:unhideWhenUsed="1"/>
     <w:lsdException w:name="Balloon Text" w:semiHidden="1" w:unhideWhenUsed="1"/>
-    <w:lsdException w:name="Table Grid" w:semiHidden="1" w:uiPriority="59" w:unhideWhenUsed="1"/>
+    <w:lsdException w:name="Table Grid" w:uiPriority="59"/>
     <w:lsdException w:name="Table Theme" w:semiHidden="1" w:unhideWhenUsed="1"/>
     <w:lsdException w:name="Placeholder Text" w:semiHidden="1"/>
     <w:lsdException w:name="No Spacing" w:uiPriority="1" w:qFormat="1"/>

</xml_diff>